<commit_message>
added second scene to the cave, text needs work. but the frame work is there
</commit_message>
<xml_diff>
--- a/testing/story.docx
+++ b/testing/story.docx
@@ -1,6 +1,6 @@
 
 <file path=word/document.xml><?xml version="1.0" encoding="utf-8"?>
-<w:document xmlns:wpc="http://schemas.microsoft.com/office/word/2010/wordprocessingCanvas" xmlns:cx="http://schemas.microsoft.com/office/drawing/2014/chartex" xmlns:cx1="http://schemas.microsoft.com/office/drawing/2015/9/8/chartex" xmlns:cx2="http://schemas.microsoft.com/office/drawing/2015/10/21/chartex" xmlns:cx3="http://schemas.microsoft.com/office/drawing/2016/5/9/chartex" xmlns:cx4="http://schemas.microsoft.com/office/drawing/2016/5/10/chartex" xmlns:cx5="http://schemas.microsoft.com/office/drawing/2016/5/11/chartex" xmlns:cx6="http://schemas.microsoft.com/office/drawing/2016/5/12/chartex" xmlns:cx7="http://schemas.microsoft.com/office/drawing/2016/5/13/chartex" xmlns:cx8="http://schemas.microsoft.com/office/drawing/2016/5/14/chartex" xmlns:mc="http://schemas.openxmlformats.org/markup-compatibility/2006" xmlns:aink="http://schemas.microsoft.com/office/drawing/2016/ink" xmlns:am3d="http://schemas.microsoft.com/office/drawing/2017/model3d" xmlns:o="urn:schemas-microsoft-com:office:office" xmlns:oel="http://schemas.microsoft.com/office/2019/extlst" xmlns:r="http://schemas.openxmlformats.org/officeDocument/2006/relationships" xmlns:m="http://schemas.openxmlformats.org/officeDocument/2006/math" xmlns:v="urn:schemas-microsoft-com:vml" xmlns:wp14="http://schemas.microsoft.com/office/word/2010/wordprocessingDrawing" xmlns:wp="http://schemas.openxmlformats.org/drawingml/2006/wordprocessingDrawing" xmlns:w10="urn:schemas-microsoft-com:office:word" xmlns:w="http://schemas.openxmlformats.org/wordprocessingml/2006/main" xmlns:w14="http://schemas.microsoft.com/office/word/2010/wordml" xmlns:w15="http://schemas.microsoft.com/office/word/2012/wordml" xmlns:w16cex="http://schemas.microsoft.com/office/word/2018/wordml/cex" xmlns:w16cid="http://schemas.microsoft.com/office/word/2016/wordml/cid" xmlns:w16="http://schemas.microsoft.com/office/word/2018/wordml" xmlns:w16sdtdh="http://schemas.microsoft.com/office/word/2020/wordml/sdtdatahash" xmlns:w16se="http://schemas.microsoft.com/office/word/2015/wordml/symex" xmlns:wpg="http://schemas.microsoft.com/office/word/2010/wordprocessingGroup" xmlns:wpi="http://schemas.microsoft.com/office/word/2010/wordprocessingInk" xmlns:wne="http://schemas.microsoft.com/office/word/2006/wordml" xmlns:wps="http://schemas.microsoft.com/office/word/2010/wordprocessingShape" mc:Ignorable="w14 w15 w16se w16cid w16 w16cex w16sdtdh wp14">
+<w:document xmlns:wpc="http://schemas.microsoft.com/office/word/2010/wordprocessingCanvas" xmlns:cx="http://schemas.microsoft.com/office/drawing/2014/chartex" xmlns:cx1="http://schemas.microsoft.com/office/drawing/2015/9/8/chartex" xmlns:cx2="http://schemas.microsoft.com/office/drawing/2015/10/21/chartex" xmlns:cx3="http://schemas.microsoft.com/office/drawing/2016/5/9/chartex" xmlns:cx4="http://schemas.microsoft.com/office/drawing/2016/5/10/chartex" xmlns:cx5="http://schemas.microsoft.com/office/drawing/2016/5/11/chartex" xmlns:cx6="http://schemas.microsoft.com/office/drawing/2016/5/12/chartex" xmlns:cx7="http://schemas.microsoft.com/office/drawing/2016/5/13/chartex" xmlns:cx8="http://schemas.microsoft.com/office/drawing/2016/5/14/chartex" xmlns:mc="http://schemas.openxmlformats.org/markup-compatibility/2006" xmlns:aink="http://schemas.microsoft.com/office/drawing/2016/ink" xmlns:am3d="http://schemas.microsoft.com/office/drawing/2017/model3d" xmlns:o="urn:schemas-microsoft-com:office:office" xmlns:oel="http://schemas.microsoft.com/office/2019/extlst" xmlns:r="http://schemas.openxmlformats.org/officeDocument/2006/relationships" xmlns:m="http://schemas.openxmlformats.org/officeDocument/2006/math" xmlns:v="urn:schemas-microsoft-com:vml" xmlns:wp14="http://schemas.microsoft.com/office/word/2010/wordprocessingDrawing" xmlns:wp="http://schemas.openxmlformats.org/drawingml/2006/wordprocessingDrawing" xmlns:w10="urn:schemas-microsoft-com:office:word" xmlns:w="http://schemas.openxmlformats.org/wordprocessingml/2006/main" xmlns:w14="http://schemas.microsoft.com/office/word/2010/wordml" xmlns:w15="http://schemas.microsoft.com/office/word/2012/wordml" xmlns:w16cex="http://schemas.microsoft.com/office/word/2018/wordml/cex" xmlns:w16cid="http://schemas.microsoft.com/office/word/2016/wordml/cid" xmlns:w16="http://schemas.microsoft.com/office/word/2018/wordml" xmlns:w16du="http://schemas.microsoft.com/office/word/2023/wordml/word16du" xmlns:w16sdtdh="http://schemas.microsoft.com/office/word/2020/wordml/sdtdatahash" xmlns:w16se="http://schemas.microsoft.com/office/word/2015/wordml/symex" xmlns:wpg="http://schemas.microsoft.com/office/word/2010/wordprocessingGroup" xmlns:wpi="http://schemas.microsoft.com/office/word/2010/wordprocessingInk" xmlns:wne="http://schemas.microsoft.com/office/word/2006/wordml" xmlns:wps="http://schemas.microsoft.com/office/word/2010/wordprocessingShape" mc:Ignorable="w14 w15 w16se w16cid w16 w16cex w16sdtdh wp14">
   <w:body>
     <w:p>
       <w:pPr>
@@ -31,14 +31,7 @@
           <w:rFonts w:ascii="Segoe UI" w:hAnsi="Segoe UI" w:cs="Segoe UI"/>
           <w:color w:val="D1D5DB"/>
         </w:rPr>
-        <w:t xml:space="preserve">says </w:t>
-      </w:r>
-      <w:r>
-        <w:rPr>
-          <w:rFonts w:ascii="Segoe UI" w:hAnsi="Segoe UI" w:cs="Segoe UI"/>
-          <w:color w:val="D1D5DB"/>
-        </w:rPr>
-        <w:t xml:space="preserve"> "</w:t>
+        <w:t>says  "</w:t>
       </w:r>
       <w:proofErr w:type="gramEnd"/>
       <w:r>
@@ -46,114 +39,7 @@
           <w:rFonts w:ascii="Segoe UI" w:hAnsi="Segoe UI" w:cs="Segoe UI"/>
           <w:color w:val="D1D5DB"/>
         </w:rPr>
-        <w:t xml:space="preserve">Welcome to the </w:t>
-      </w:r>
-      <w:r>
-        <w:rPr>
-          <w:rFonts w:ascii="Segoe UI" w:hAnsi="Segoe UI" w:cs="Segoe UI"/>
-          <w:color w:val="D1D5DB"/>
-        </w:rPr>
-        <w:t xml:space="preserve">Cave of Memories" in </w:t>
-      </w:r>
-      <w:r>
-        <w:rPr>
-          <w:rFonts w:ascii="Segoe UI" w:hAnsi="Segoe UI" w:cs="Segoe UI"/>
-          <w:color w:val="D1D5DB"/>
-        </w:rPr>
-        <w:t>this</w:t>
-      </w:r>
-      <w:r>
-        <w:rPr>
-          <w:rFonts w:ascii="Segoe UI" w:hAnsi="Segoe UI" w:cs="Segoe UI"/>
-          <w:color w:val="D1D5DB"/>
-        </w:rPr>
-        <w:t xml:space="preserve"> cave</w:t>
-      </w:r>
-      <w:r>
-        <w:rPr>
-          <w:rFonts w:ascii="Segoe UI" w:hAnsi="Segoe UI" w:cs="Segoe UI"/>
-          <w:color w:val="D1D5DB"/>
-        </w:rPr>
-        <w:t xml:space="preserve">, the adventurer can see a path that </w:t>
-      </w:r>
-      <w:r>
-        <w:rPr>
-          <w:rFonts w:ascii="Segoe UI" w:hAnsi="Segoe UI" w:cs="Segoe UI"/>
-          <w:color w:val="D1D5DB"/>
-        </w:rPr>
-        <w:t xml:space="preserve">leads to his high school. As </w:t>
-      </w:r>
-      <w:r>
-        <w:rPr>
-          <w:rFonts w:ascii="Segoe UI" w:hAnsi="Segoe UI" w:cs="Segoe UI"/>
-          <w:color w:val="D1D5DB"/>
-        </w:rPr>
-        <w:t xml:space="preserve">the </w:t>
-      </w:r>
-      <w:r>
-        <w:rPr>
-          <w:rFonts w:ascii="Segoe UI" w:hAnsi="Segoe UI" w:cs="Segoe UI"/>
-          <w:color w:val="D1D5DB"/>
-        </w:rPr>
-        <w:t xml:space="preserve">adventurer </w:t>
-      </w:r>
-      <w:proofErr w:type="gramStart"/>
-      <w:r>
-        <w:rPr>
-          <w:rFonts w:ascii="Segoe UI" w:hAnsi="Segoe UI" w:cs="Segoe UI"/>
-          <w:color w:val="D1D5DB"/>
-        </w:rPr>
-        <w:t>explore</w:t>
-      </w:r>
-      <w:proofErr w:type="gramEnd"/>
-      <w:r>
-        <w:rPr>
-          <w:rFonts w:ascii="Segoe UI" w:hAnsi="Segoe UI" w:cs="Segoe UI"/>
-          <w:color w:val="D1D5DB"/>
-        </w:rPr>
-        <w:t xml:space="preserve"> the school, </w:t>
-      </w:r>
-      <w:r>
-        <w:rPr>
-          <w:rFonts w:ascii="Segoe UI" w:hAnsi="Segoe UI" w:cs="Segoe UI"/>
-          <w:color w:val="D1D5DB"/>
-        </w:rPr>
-        <w:t>they</w:t>
-      </w:r>
-      <w:r>
-        <w:rPr>
-          <w:rFonts w:ascii="Segoe UI" w:hAnsi="Segoe UI" w:cs="Segoe UI"/>
-          <w:color w:val="D1D5DB"/>
-        </w:rPr>
-        <w:t xml:space="preserve"> discover that </w:t>
-      </w:r>
-      <w:r>
-        <w:rPr>
-          <w:rFonts w:ascii="Segoe UI" w:hAnsi="Segoe UI" w:cs="Segoe UI"/>
-          <w:color w:val="D1D5DB"/>
-        </w:rPr>
-        <w:t>they</w:t>
-      </w:r>
-      <w:r>
-        <w:rPr>
-          <w:rFonts w:ascii="Segoe UI" w:hAnsi="Segoe UI" w:cs="Segoe UI"/>
-          <w:color w:val="D1D5DB"/>
-        </w:rPr>
-        <w:t xml:space="preserve"> have been transported back in time to your intro to </w:t>
-      </w:r>
-      <w:r>
-        <w:rPr>
-          <w:rFonts w:ascii="Segoe UI" w:hAnsi="Segoe UI" w:cs="Segoe UI"/>
-          <w:color w:val="D1D5DB"/>
-        </w:rPr>
-        <w:t xml:space="preserve">their very first </w:t>
-      </w:r>
-      <w:r>
-        <w:rPr>
-          <w:rFonts w:ascii="Segoe UI" w:hAnsi="Segoe UI" w:cs="Segoe UI"/>
-          <w:color w:val="D1D5DB"/>
-        </w:rPr>
-        <w:t>programming class.</w:t>
+        <w:t>Welcome to the Cave of Memories" in this cave, the adventurer can see a path that leads to his high school. As the adventurer explore the school, they discover that they have been transported back in time to your intro to their very first programming class.</w:t>
       </w:r>
     </w:p>
     <w:p>
@@ -177,35 +63,7 @@
           <w:rFonts w:ascii="Segoe UI" w:hAnsi="Segoe UI" w:cs="Segoe UI"/>
           <w:color w:val="D1D5DB"/>
         </w:rPr>
-        <w:t xml:space="preserve">As you enter the classroom, you notice that the </w:t>
-      </w:r>
-      <w:r>
-        <w:rPr>
-          <w:rFonts w:ascii="Segoe UI" w:hAnsi="Segoe UI" w:cs="Segoe UI"/>
-          <w:color w:val="D1D5DB"/>
-        </w:rPr>
-        <w:t>smart board</w:t>
-      </w:r>
-      <w:r>
-        <w:rPr>
-          <w:rFonts w:ascii="Segoe UI" w:hAnsi="Segoe UI" w:cs="Segoe UI"/>
-          <w:color w:val="D1D5DB"/>
-        </w:rPr>
-        <w:t xml:space="preserve"> has a message written in code. You realize that it's a </w:t>
-      </w:r>
-      <w:r>
-        <w:rPr>
-          <w:rFonts w:ascii="Segoe UI" w:hAnsi="Segoe UI" w:cs="Segoe UI"/>
-          <w:color w:val="D1D5DB"/>
-        </w:rPr>
-        <w:t>little arrow moving in these strange patterns. After you watch it for a while you start to notice a repeating pattern</w:t>
-      </w:r>
-      <w:r>
-        <w:rPr>
-          <w:rFonts w:ascii="Segoe UI" w:hAnsi="Segoe UI" w:cs="Segoe UI"/>
-          <w:color w:val="D1D5DB"/>
-        </w:rPr>
-        <w:t xml:space="preserve">. </w:t>
+        <w:t xml:space="preserve">As you enter the classroom, you notice that the smart board has a message written in code. You realize that it's a little arrow moving in these strange patterns. After you watch it for a while you start to notice a repeating pattern. </w:t>
       </w:r>
     </w:p>
     <w:p>
@@ -292,23 +150,7 @@
           <w:rFonts w:ascii="Segoe UI" w:hAnsi="Segoe UI" w:cs="Segoe UI"/>
           <w:color w:val="D1D5DB"/>
         </w:rPr>
-        <w:t xml:space="preserve"> this message with </w:t>
-      </w:r>
-      <w:proofErr w:type="gramStart"/>
-      <w:r>
-        <w:rPr>
-          <w:rFonts w:ascii="Segoe UI" w:hAnsi="Segoe UI" w:cs="Segoe UI"/>
-          <w:color w:val="D1D5DB"/>
-        </w:rPr>
-        <w:t>then given</w:t>
-      </w:r>
-      <w:proofErr w:type="gramEnd"/>
-      <w:r>
-        <w:rPr>
-          <w:rFonts w:ascii="Segoe UI" w:hAnsi="Segoe UI" w:cs="Segoe UI"/>
-          <w:color w:val="D1D5DB"/>
-        </w:rPr>
-        <w:t xml:space="preserve"> rules you have set in place. After spending weeks on this you finally think you have the correct answer. You </w:t>
+        <w:t xml:space="preserve"> this message with then given rules you have set in place. After spending weeks on this you finally think you have the correct answer. You </w:t>
       </w:r>
       <w:proofErr w:type="gramStart"/>
       <w:r>
@@ -426,21 +268,7 @@
           <w:rFonts w:ascii="Segoe UI" w:hAnsi="Segoe UI" w:cs="Segoe UI"/>
           <w:color w:val="D1D5DB"/>
         </w:rPr>
-        <w:t xml:space="preserve"> This is when you get your hands on experience with real programing. You find that you can use these unknown things called loops, functions, and variables to make this arrow move around the screen in these strange shapes but have these symmetrical patterns to them. You get sucked into this world with the </w:t>
-      </w:r>
-      <w:r>
-        <w:rPr>
-          <w:rFonts w:ascii="Segoe UI" w:hAnsi="Segoe UI" w:cs="Segoe UI"/>
-          <w:color w:val="D1D5DB"/>
-        </w:rPr>
-        <w:t>symmetrical patterns</w:t>
-      </w:r>
-      <w:r>
-        <w:rPr>
-          <w:rFonts w:ascii="Segoe UI" w:hAnsi="Segoe UI" w:cs="Segoe UI"/>
-          <w:color w:val="D1D5DB"/>
-        </w:rPr>
-        <w:t xml:space="preserve"> and you must learn more.</w:t>
+        <w:t xml:space="preserve"> This is when you get your hands on experience with real programing. You find that you can use these unknown things called loops, functions, and variables to make this arrow move around the screen in these strange shapes but have these symmetrical patterns to them. You get sucked into this world with the symmetrical patterns and you must learn more.</w:t>
       </w:r>
     </w:p>
     <w:p>
@@ -483,6 +311,122 @@
         <w:t>figure something else out here)</w:t>
       </w:r>
     </w:p>
+    <w:p/>
+    <w:p/>
+    <w:p/>
+    <w:p/>
+    <w:p/>
+    <w:p>
+      <w:pPr>
+        <w:pStyle w:val="NormalWeb"/>
+        <w:pBdr>
+          <w:top w:val="single" w:sz="2" w:space="0" w:color="D9D9E3"/>
+          <w:left w:val="single" w:sz="2" w:space="0" w:color="D9D9E3"/>
+          <w:bottom w:val="single" w:sz="2" w:space="0" w:color="D9D9E3"/>
+          <w:right w:val="single" w:sz="2" w:space="0" w:color="D9D9E3"/>
+        </w:pBdr>
+        <w:shd w:val="clear" w:color="auto" w:fill="444654"/>
+        <w:spacing w:before="0" w:beforeAutospacing="0" w:after="300" w:afterAutospacing="0"/>
+        <w:rPr>
+          <w:rFonts w:ascii="Segoe UI" w:hAnsi="Segoe UI" w:cs="Segoe UI"/>
+          <w:color w:val="D1D5DB"/>
+        </w:rPr>
+      </w:pPr>
+      <w:r>
+        <w:rPr>
+          <w:rFonts w:ascii="Segoe UI" w:hAnsi="Segoe UI" w:cs="Segoe UI"/>
+          <w:color w:val="D1D5DB"/>
+        </w:rPr>
+        <w:t>You, the player, find yourself stumbling into a dark and mysterious cave. As you make your way deeper, you notice strange chairs and an old chalkboard covered in cryptic code. But there's something odd about this cave - the physics seem off</w:t>
+      </w:r>
+      <w:r>
+        <w:rPr>
+          <w:rFonts w:ascii="Segoe UI" w:hAnsi="Segoe UI" w:cs="Segoe UI"/>
+          <w:color w:val="D1D5DB"/>
+        </w:rPr>
+        <w:t>….</w:t>
+      </w:r>
+    </w:p>
+    <w:p>
+      <w:pPr>
+        <w:pStyle w:val="NormalWeb"/>
+        <w:pBdr>
+          <w:top w:val="single" w:sz="2" w:space="0" w:color="D9D9E3"/>
+          <w:left w:val="single" w:sz="2" w:space="0" w:color="D9D9E3"/>
+          <w:bottom w:val="single" w:sz="2" w:space="0" w:color="D9D9E3"/>
+          <w:right w:val="single" w:sz="2" w:space="0" w:color="D9D9E3"/>
+        </w:pBdr>
+        <w:shd w:val="clear" w:color="auto" w:fill="444654"/>
+        <w:spacing w:before="300" w:beforeAutospacing="0" w:after="300" w:afterAutospacing="0"/>
+        <w:rPr>
+          <w:rFonts w:ascii="Segoe UI" w:hAnsi="Segoe UI" w:cs="Segoe UI"/>
+          <w:color w:val="D1D5DB"/>
+        </w:rPr>
+      </w:pPr>
+      <w:r>
+        <w:rPr>
+          <w:rFonts w:ascii="Segoe UI" w:hAnsi="Segoe UI" w:cs="Segoe UI"/>
+          <w:color w:val="D1D5DB"/>
+        </w:rPr>
+        <w:t>Suddenly, you hear a voice in your head - the voice of the game maker. It tells you that you've been chosen to take part in a unique adventure, one that will take you on a journey of discovery.</w:t>
+      </w:r>
+    </w:p>
+    <w:p>
+      <w:pPr>
+        <w:pStyle w:val="NormalWeb"/>
+        <w:pBdr>
+          <w:top w:val="single" w:sz="2" w:space="0" w:color="D9D9E3"/>
+          <w:left w:val="single" w:sz="2" w:space="0" w:color="D9D9E3"/>
+          <w:bottom w:val="single" w:sz="2" w:space="0" w:color="D9D9E3"/>
+          <w:right w:val="single" w:sz="2" w:space="0" w:color="D9D9E3"/>
+        </w:pBdr>
+        <w:shd w:val="clear" w:color="auto" w:fill="444654"/>
+        <w:spacing w:before="300" w:beforeAutospacing="0" w:after="300" w:afterAutospacing="0"/>
+      </w:pPr>
+      <w:r>
+        <w:rPr>
+          <w:rFonts w:ascii="Segoe UI" w:hAnsi="Segoe UI" w:cs="Segoe UI"/>
+          <w:color w:val="D1D5DB"/>
+        </w:rPr>
+        <w:t xml:space="preserve">As you begin to explore the cave, you realize that this is not just any adventure game - it's a self-aware game that's mirroring the game </w:t>
+      </w:r>
+      <w:proofErr w:type="gramStart"/>
+      <w:r>
+        <w:rPr>
+          <w:rFonts w:ascii="Segoe UI" w:hAnsi="Segoe UI" w:cs="Segoe UI"/>
+          <w:color w:val="D1D5DB"/>
+        </w:rPr>
+        <w:t>maker</w:t>
+      </w:r>
+      <w:r>
+        <w:rPr>
+          <w:rFonts w:ascii="Segoe UI" w:hAnsi="Segoe UI" w:cs="Segoe UI"/>
+          <w:color w:val="D1D5DB"/>
+        </w:rPr>
+        <w:t>‘</w:t>
+      </w:r>
+      <w:proofErr w:type="gramEnd"/>
+      <w:r>
+        <w:rPr>
+          <w:rFonts w:ascii="Segoe UI" w:hAnsi="Segoe UI" w:cs="Segoe UI"/>
+          <w:color w:val="D1D5DB"/>
+        </w:rPr>
+        <w:t xml:space="preserve">s </w:t>
+      </w:r>
+      <w:r>
+        <w:rPr>
+          <w:rFonts w:ascii="Segoe UI" w:hAnsi="Segoe UI" w:cs="Segoe UI"/>
+          <w:color w:val="D1D5DB"/>
+        </w:rPr>
+        <w:t xml:space="preserve">own journey of learning how to program. </w:t>
+      </w:r>
+    </w:p>
+    <w:p/>
+    <w:p/>
+    <w:p/>
+    <w:p/>
+    <w:p/>
+    <w:p/>
     <w:p/>
     <w:sectPr>
       <w:pgSz w:w="12240" w:h="15840"/>

</xml_diff>

<commit_message>
added some more story
</commit_message>
<xml_diff>
--- a/testing/story.docx
+++ b/testing/story.docx
@@ -110,7 +110,23 @@
           <w:rFonts w:ascii="Segoe UI" w:hAnsi="Segoe UI" w:cs="Segoe UI"/>
           <w:color w:val="D1D5DB"/>
         </w:rPr>
-        <w:t xml:space="preserve"> help but feel your self get real excited. </w:t>
+        <w:t xml:space="preserve"> help but feel </w:t>
+      </w:r>
+      <w:proofErr w:type="gramStart"/>
+      <w:r>
+        <w:rPr>
+          <w:rFonts w:ascii="Segoe UI" w:hAnsi="Segoe UI" w:cs="Segoe UI"/>
+          <w:color w:val="D1D5DB"/>
+        </w:rPr>
+        <w:t>your self</w:t>
+      </w:r>
+      <w:proofErr w:type="gramEnd"/>
+      <w:r>
+        <w:rPr>
+          <w:rFonts w:ascii="Segoe UI" w:hAnsi="Segoe UI" w:cs="Segoe UI"/>
+          <w:color w:val="D1D5DB"/>
+        </w:rPr>
+        <w:t xml:space="preserve"> get real excited. </w:t>
       </w:r>
     </w:p>
     <w:p>
@@ -337,14 +353,7 @@
           <w:rFonts w:ascii="Segoe UI" w:hAnsi="Segoe UI" w:cs="Segoe UI"/>
           <w:color w:val="D1D5DB"/>
         </w:rPr>
-        <w:t>You, the player, find yourself stumbling into a dark and mysterious cave. As you make your way deeper, you notice strange chairs and an old chalkboard covered in cryptic code. But there's something odd about this cave - the physics seem off</w:t>
-      </w:r>
-      <w:r>
-        <w:rPr>
-          <w:rFonts w:ascii="Segoe UI" w:hAnsi="Segoe UI" w:cs="Segoe UI"/>
-          <w:color w:val="D1D5DB"/>
-        </w:rPr>
-        <w:t>….</w:t>
+        <w:t>You, the player, find yourself stumbling into a dark and mysterious cave. As you make your way deeper, you notice strange chairs and an old chalkboard covered in cryptic code. But there's something odd about this cave - the physics seem off….</w:t>
       </w:r>
     </w:p>
     <w:p>
@@ -396,14 +405,7 @@
           <w:rFonts w:ascii="Segoe UI" w:hAnsi="Segoe UI" w:cs="Segoe UI"/>
           <w:color w:val="D1D5DB"/>
         </w:rPr>
-        <w:t>maker</w:t>
-      </w:r>
-      <w:r>
-        <w:rPr>
-          <w:rFonts w:ascii="Segoe UI" w:hAnsi="Segoe UI" w:cs="Segoe UI"/>
-          <w:color w:val="D1D5DB"/>
-        </w:rPr>
-        <w:t>‘</w:t>
+        <w:t>maker‘</w:t>
       </w:r>
       <w:proofErr w:type="gramEnd"/>
       <w:r>
@@ -411,20 +413,166 @@
           <w:rFonts w:ascii="Segoe UI" w:hAnsi="Segoe UI" w:cs="Segoe UI"/>
           <w:color w:val="D1D5DB"/>
         </w:rPr>
-        <w:t xml:space="preserve">s </w:t>
-      </w:r>
-      <w:r>
-        <w:rPr>
-          <w:rFonts w:ascii="Segoe UI" w:hAnsi="Segoe UI" w:cs="Segoe UI"/>
-          <w:color w:val="D1D5DB"/>
-        </w:rPr>
-        <w:t xml:space="preserve">own journey of learning how to program. </w:t>
+        <w:t xml:space="preserve">s own journey of learning how to program. </w:t>
       </w:r>
     </w:p>
     <w:p/>
     <w:p/>
     <w:p/>
-    <w:p/>
+    <w:p>
+      <w:pPr>
+        <w:shd w:val="clear" w:color="auto" w:fill="272822"/>
+        <w:spacing w:after="0" w:line="360" w:lineRule="atLeast"/>
+        <w:rPr>
+          <w:rFonts w:ascii="Consolas" w:eastAsia="Times New Roman" w:hAnsi="Consolas" w:cs="Times New Roman"/>
+          <w:color w:val="F8F8F2"/>
+          <w:kern w:val="0"/>
+          <w:sz w:val="27"/>
+          <w:szCs w:val="27"/>
+          <w14:ligatures w14:val="none"/>
+        </w:rPr>
+      </w:pPr>
+      <w:r>
+        <w:rPr>
+          <w:rFonts w:ascii="Consolas" w:eastAsia="Times New Roman" w:hAnsi="Consolas" w:cs="Times New Roman"/>
+          <w:color w:val="F8F8F2"/>
+          <w:kern w:val="0"/>
+          <w:sz w:val="27"/>
+          <w:szCs w:val="27"/>
+          <w14:ligatures w14:val="none"/>
+        </w:rPr>
+        <w:t> </w:t>
+      </w:r>
+      <w:r>
+        <w:rPr>
+          <w:rFonts w:ascii="Consolas" w:eastAsia="Times New Roman" w:hAnsi="Consolas" w:cs="Times New Roman"/>
+          <w:color w:val="E6DB74"/>
+          <w:kern w:val="0"/>
+          <w:sz w:val="27"/>
+          <w:szCs w:val="27"/>
+          <w14:ligatures w14:val="none"/>
+        </w:rPr>
+        <w:t xml:space="preserve">"As you enter the next room, you notice the same chalkboard from the previous room. However, the cryptic code has been replaced by a shape that you remember fondly - a Turtle! You remember this as your very first introduction to programming in high school and when you fell in love with </w:t>
+      </w:r>
+      <w:proofErr w:type="gramStart"/>
+      <w:r>
+        <w:rPr>
+          <w:rFonts w:ascii="Consolas" w:eastAsia="Times New Roman" w:hAnsi="Consolas" w:cs="Times New Roman"/>
+          <w:color w:val="E6DB74"/>
+          <w:kern w:val="0"/>
+          <w:sz w:val="27"/>
+          <w:szCs w:val="27"/>
+          <w14:ligatures w14:val="none"/>
+        </w:rPr>
+        <w:t>programming.</w:t>
+      </w:r>
+      <w:r>
+        <w:rPr>
+          <w:rFonts w:ascii="Consolas" w:eastAsia="Times New Roman" w:hAnsi="Consolas" w:cs="Times New Roman"/>
+          <w:color w:val="AE81FF"/>
+          <w:kern w:val="0"/>
+          <w:sz w:val="27"/>
+          <w:szCs w:val="27"/>
+          <w14:ligatures w14:val="none"/>
+        </w:rPr>
+        <w:t>\n\</w:t>
+      </w:r>
+      <w:proofErr w:type="spellStart"/>
+      <w:r>
+        <w:rPr>
+          <w:rFonts w:ascii="Consolas" w:eastAsia="Times New Roman" w:hAnsi="Consolas" w:cs="Times New Roman"/>
+          <w:color w:val="AE81FF"/>
+          <w:kern w:val="0"/>
+          <w:sz w:val="27"/>
+          <w:szCs w:val="27"/>
+          <w14:ligatures w14:val="none"/>
+        </w:rPr>
+        <w:t>n</w:t>
+      </w:r>
+      <w:r>
+        <w:rPr>
+          <w:rFonts w:ascii="Consolas" w:eastAsia="Times New Roman" w:hAnsi="Consolas" w:cs="Times New Roman"/>
+          <w:color w:val="E6DB74"/>
+          <w:kern w:val="0"/>
+          <w:sz w:val="27"/>
+          <w:szCs w:val="27"/>
+          <w14:ligatures w14:val="none"/>
+        </w:rPr>
+        <w:t>You</w:t>
+      </w:r>
+      <w:proofErr w:type="spellEnd"/>
+      <w:proofErr w:type="gramEnd"/>
+      <w:r>
+        <w:rPr>
+          <w:rFonts w:ascii="Consolas" w:eastAsia="Times New Roman" w:hAnsi="Consolas" w:cs="Times New Roman"/>
+          <w:color w:val="E6DB74"/>
+          <w:kern w:val="0"/>
+          <w:sz w:val="27"/>
+          <w:szCs w:val="27"/>
+          <w14:ligatures w14:val="none"/>
+        </w:rPr>
+        <w:t xml:space="preserve"> also can't help but notice that the chalkboard looks blurry and as if it was just scaled up from a previously used asset. Nevertheless, you know that the game maker would never be that lazy and reuse the same asset twice *wink* *wink</w:t>
+      </w:r>
+      <w:proofErr w:type="gramStart"/>
+      <w:r>
+        <w:rPr>
+          <w:rFonts w:ascii="Consolas" w:eastAsia="Times New Roman" w:hAnsi="Consolas" w:cs="Times New Roman"/>
+          <w:color w:val="E6DB74"/>
+          <w:kern w:val="0"/>
+          <w:sz w:val="27"/>
+          <w:szCs w:val="27"/>
+          <w14:ligatures w14:val="none"/>
+        </w:rPr>
+        <w:t>*.</w:t>
+      </w:r>
+      <w:r>
+        <w:rPr>
+          <w:rFonts w:ascii="Consolas" w:eastAsia="Times New Roman" w:hAnsi="Consolas" w:cs="Times New Roman"/>
+          <w:color w:val="AE81FF"/>
+          <w:kern w:val="0"/>
+          <w:sz w:val="27"/>
+          <w:szCs w:val="27"/>
+          <w14:ligatures w14:val="none"/>
+        </w:rPr>
+        <w:t>\n\</w:t>
+      </w:r>
+      <w:proofErr w:type="spellStart"/>
+      <w:r>
+        <w:rPr>
+          <w:rFonts w:ascii="Consolas" w:eastAsia="Times New Roman" w:hAnsi="Consolas" w:cs="Times New Roman"/>
+          <w:color w:val="AE81FF"/>
+          <w:kern w:val="0"/>
+          <w:sz w:val="27"/>
+          <w:szCs w:val="27"/>
+          <w14:ligatures w14:val="none"/>
+        </w:rPr>
+        <w:t>n</w:t>
+      </w:r>
+      <w:r>
+        <w:rPr>
+          <w:rFonts w:ascii="Consolas" w:eastAsia="Times New Roman" w:hAnsi="Consolas" w:cs="Times New Roman"/>
+          <w:color w:val="E6DB74"/>
+          <w:kern w:val="0"/>
+          <w:sz w:val="27"/>
+          <w:szCs w:val="27"/>
+          <w14:ligatures w14:val="none"/>
+        </w:rPr>
+        <w:t>The</w:t>
+      </w:r>
+      <w:proofErr w:type="spellEnd"/>
+      <w:proofErr w:type="gramEnd"/>
+      <w:r>
+        <w:rPr>
+          <w:rFonts w:ascii="Consolas" w:eastAsia="Times New Roman" w:hAnsi="Consolas" w:cs="Times New Roman"/>
+          <w:color w:val="E6DB74"/>
+          <w:kern w:val="0"/>
+          <w:sz w:val="27"/>
+          <w:szCs w:val="27"/>
+          <w14:ligatures w14:val="none"/>
+        </w:rPr>
+        <w:t xml:space="preserve"> Adventure is feeling nostalgic and wanting to reminisce about old memories of programming, so the Adventure moves on to the next room."</w:t>
+      </w:r>
+    </w:p>
     <w:p/>
     <w:p/>
     <w:p/>
@@ -839,10 +987,30 @@
     <w:name w:val="Normal"/>
     <w:qFormat/>
   </w:style>
+  <w:style w:type="paragraph" w:styleId="Heading1">
+    <w:name w:val="heading 1"/>
+    <w:basedOn w:val="Normal"/>
+    <w:next w:val="Normal"/>
+    <w:link w:val="Heading1Char"/>
+    <w:uiPriority w:val="9"/>
+    <w:qFormat/>
+    <w:rsid w:val="00E7267E"/>
+    <w:pPr>
+      <w:keepNext/>
+      <w:keepLines/>
+      <w:spacing w:before="240" w:after="0"/>
+      <w:outlineLvl w:val="0"/>
+    </w:pPr>
+    <w:rPr>
+      <w:rFonts w:asciiTheme="majorHAnsi" w:eastAsiaTheme="majorEastAsia" w:hAnsiTheme="majorHAnsi" w:cstheme="majorBidi"/>
+      <w:color w:val="2F5496" w:themeColor="accent1" w:themeShade="BF"/>
+      <w:sz w:val="32"/>
+      <w:szCs w:val="32"/>
+    </w:rPr>
+  </w:style>
   <w:style w:type="character" w:default="1" w:styleId="DefaultParagraphFont">
     <w:name w:val="Default Paragraph Font"/>
     <w:uiPriority w:val="1"/>
-    <w:semiHidden/>
     <w:unhideWhenUsed/>
   </w:style>
   <w:style w:type="table" w:default="1" w:styleId="TableNormal">
@@ -881,6 +1049,19 @@
       <w:sz w:val="24"/>
       <w:szCs w:val="24"/>
       <w14:ligatures w14:val="none"/>
+    </w:rPr>
+  </w:style>
+  <w:style w:type="character" w:customStyle="1" w:styleId="Heading1Char">
+    <w:name w:val="Heading 1 Char"/>
+    <w:basedOn w:val="DefaultParagraphFont"/>
+    <w:link w:val="Heading1"/>
+    <w:uiPriority w:val="9"/>
+    <w:rsid w:val="00E7267E"/>
+    <w:rPr>
+      <w:rFonts w:asciiTheme="majorHAnsi" w:eastAsiaTheme="majorEastAsia" w:hAnsiTheme="majorHAnsi" w:cstheme="majorBidi"/>
+      <w:color w:val="2F5496" w:themeColor="accent1" w:themeShade="BF"/>
+      <w:sz w:val="32"/>
+      <w:szCs w:val="32"/>
     </w:rPr>
   </w:style>
 </w:styles>

</xml_diff>